<commit_message>
Modified goals for our alpha release
</commit_message>
<xml_diff>
--- a/App goals.docx
+++ b/App goals.docx
@@ -50,13 +50,14 @@
         </w:numPr>
       </w:pPr>
       <w:r>
-        <w:t xml:space="preserve">Allow users to make posts to the </w:t>
-      </w:r>
-      <w:proofErr w:type="spellStart"/>
-      <w:r>
-        <w:t>homescreen</w:t>
-      </w:r>
-      <w:proofErr w:type="spellEnd"/>
+        <w:t>Allow users to make posts to the home</w:t>
+      </w:r>
+      <w:r>
+        <w:t xml:space="preserve"> </w:t>
+      </w:r>
+      <w:r>
+        <w:t>screen</w:t>
+      </w:r>
     </w:p>
     <w:p>
       <w:pPr>
@@ -67,15 +68,13 @@
         </w:numPr>
       </w:pPr>
       <w:r>
-        <w:t xml:space="preserve">Allow users to filter posts on </w:t>
-      </w:r>
-      <w:proofErr w:type="spellStart"/>
-      <w:r>
-        <w:t>homescreen</w:t>
-      </w:r>
-      <w:proofErr w:type="spellEnd"/>
-      <w:r>
-        <w:t xml:space="preserve"> based on filter selections</w:t>
+        <w:t>Allow users to filter posts on home</w:t>
+      </w:r>
+      <w:r>
+        <w:t xml:space="preserve"> </w:t>
+      </w:r>
+      <w:r>
+        <w:t>screen based on filter selections</w:t>
       </w:r>
     </w:p>
     <w:p/>
@@ -104,35 +103,14 @@
           <w:numId w:val="2"/>
         </w:numPr>
       </w:pPr>
-      <w:r>
-        <w:t>Profile screen maybe should have edit function that takes user to edit their profile screen</w:t>
-      </w:r>
-    </w:p>
-    <w:p>
-      <w:pPr>
-        <w:pStyle w:val="ListParagraph"/>
-        <w:numPr>
-          <w:ilvl w:val="0"/>
-          <w:numId w:val="2"/>
-        </w:numPr>
-      </w:pPr>
-      <w:r>
-        <w:t>Allow users to create posts, and posts get sent to home screen</w:t>
-      </w:r>
-    </w:p>
-    <w:p>
-      <w:pPr>
-        <w:pStyle w:val="ListParagraph"/>
-        <w:numPr>
-          <w:ilvl w:val="0"/>
-          <w:numId w:val="2"/>
-        </w:numPr>
-      </w:pPr>
-      <w:r>
-        <w:t>Allow users to sign up</w:t>
-      </w:r>
       <w:bookmarkStart w:id="0" w:name="_GoBack"/>
       <w:bookmarkEnd w:id="0"/>
+      <w:r>
+        <w:t>Define methods and design of app</w:t>
+      </w:r>
+      <w:r>
+        <w:t>, particularly the home screen</w:t>
+      </w:r>
     </w:p>
     <w:sectPr>
       <w:pgSz w:w="12240" w:h="15840"/>

</xml_diff>